<commit_message>
Updated meeting minutes from status meeting.
</commit_message>
<xml_diff>
--- a/project_management/internal_meetings/2011/20111129_team_meeting.docx
+++ b/project_management/internal_meetings/2011/20111129_team_meeting.docx
@@ -1444,7 +1444,7 @@
           <w:rFonts w:asciiTheme="majorHAnsi" w:eastAsiaTheme="minorHAnsi" w:hAnsiTheme="majorHAnsi" w:cstheme="minorBidi"/>
           <w:lang w:eastAsia="en-US"/>
         </w:rPr>
-        <w:t xml:space="preserve"> – In Progress.</w:t>
+        <w:t>:</w:t>
       </w:r>
     </w:p>
     <w:p>
@@ -1464,28 +1464,49 @@
           <w:rFonts w:asciiTheme="majorHAnsi" w:eastAsiaTheme="minorHAnsi" w:hAnsiTheme="majorHAnsi" w:cstheme="minorBidi"/>
           <w:lang w:eastAsia="en-US"/>
         </w:rPr>
-        <w:t>Completed bug fixes: ARRAY-2124, 2125</w:t>
-      </w:r>
-      <w:r>
-        <w:rPr>
-          <w:rFonts w:asciiTheme="majorHAnsi" w:eastAsiaTheme="minorHAnsi" w:hAnsiTheme="majorHAnsi" w:cstheme="minorBidi"/>
-          <w:lang w:eastAsia="en-US"/>
-        </w:rPr>
-        <w:t>, 2144</w:t>
-      </w:r>
-      <w:r>
-        <w:rPr>
-          <w:rFonts w:asciiTheme="majorHAnsi" w:eastAsiaTheme="minorHAnsi" w:hAnsiTheme="majorHAnsi" w:cstheme="minorBidi"/>
-          <w:lang w:eastAsia="en-US"/>
-        </w:rPr>
-        <w:t xml:space="preserve">, 2145, 2141, 2142, </w:t>
-      </w:r>
-      <w:r>
-        <w:rPr>
-          <w:rFonts w:asciiTheme="majorHAnsi" w:eastAsiaTheme="minorHAnsi" w:hAnsiTheme="majorHAnsi" w:cstheme="minorBidi"/>
-          <w:lang w:eastAsia="en-US"/>
-        </w:rPr>
-        <w:t>2147, 2148</w:t>
+        <w:t>Testing</w:t>
+      </w:r>
+      <w:r>
+        <w:rPr>
+          <w:rFonts w:asciiTheme="majorHAnsi" w:eastAsiaTheme="minorHAnsi" w:hAnsiTheme="majorHAnsi" w:cstheme="minorBidi"/>
+          <w:lang w:eastAsia="en-US"/>
+        </w:rPr>
+        <w:t>: ARRAY-2126</w:t>
+      </w:r>
+      <w:r>
+        <w:rPr>
+          <w:rFonts w:asciiTheme="majorHAnsi" w:eastAsiaTheme="minorHAnsi" w:hAnsiTheme="majorHAnsi" w:cstheme="minorBidi"/>
+          <w:lang w:eastAsia="en-US"/>
+        </w:rPr>
+        <w:t xml:space="preserve"> is complete</w:t>
+      </w:r>
+      <w:r>
+        <w:rPr>
+          <w:rFonts w:asciiTheme="majorHAnsi" w:eastAsiaTheme="minorHAnsi" w:hAnsiTheme="majorHAnsi" w:cstheme="minorBidi"/>
+          <w:lang w:eastAsia="en-US"/>
+        </w:rPr>
+        <w:t xml:space="preserve">, </w:t>
+      </w:r>
+      <w:r>
+        <w:rPr>
+          <w:rFonts w:asciiTheme="majorHAnsi" w:eastAsiaTheme="minorHAnsi" w:hAnsiTheme="majorHAnsi" w:cstheme="minorBidi"/>
+          <w:lang w:eastAsia="en-US"/>
+        </w:rPr>
+        <w:t>ARRAY-</w:t>
+      </w:r>
+      <w:r>
+        <w:rPr>
+          <w:rFonts w:asciiTheme="majorHAnsi" w:eastAsiaTheme="minorHAnsi" w:hAnsiTheme="majorHAnsi" w:cstheme="minorBidi"/>
+          <w:lang w:eastAsia="en-US"/>
+        </w:rPr>
+        <w:t>2127</w:t>
+      </w:r>
+      <w:r>
+        <w:rPr>
+          <w:rFonts w:asciiTheme="majorHAnsi" w:eastAsiaTheme="minorHAnsi" w:hAnsiTheme="majorHAnsi" w:cstheme="minorBidi"/>
+          <w:lang w:eastAsia="en-US"/>
+        </w:rPr>
+        <w:t xml:space="preserve"> is in progress</w:t>
       </w:r>
       <w:r>
         <w:rPr>
@@ -1493,6 +1514,54 @@
           <w:lang w:eastAsia="en-US"/>
         </w:rPr>
         <w:t>.</w:t>
+      </w:r>
+    </w:p>
+    <w:p>
+      <w:pPr>
+        <w:pStyle w:val="ListParagraph"/>
+        <w:numPr>
+          <w:ilvl w:val="1"/>
+          <w:numId w:val="4"/>
+        </w:numPr>
+        <w:rPr>
+          <w:rFonts w:asciiTheme="majorHAnsi" w:eastAsiaTheme="minorHAnsi" w:hAnsiTheme="majorHAnsi" w:cstheme="minorBidi"/>
+          <w:lang w:eastAsia="en-US"/>
+        </w:rPr>
+      </w:pPr>
+      <w:r>
+        <w:rPr>
+          <w:rFonts w:asciiTheme="majorHAnsi" w:eastAsiaTheme="minorHAnsi" w:hAnsiTheme="majorHAnsi" w:cstheme="minorBidi"/>
+          <w:lang w:eastAsia="en-US"/>
+        </w:rPr>
+        <w:t xml:space="preserve"> </w:t>
+      </w:r>
+      <w:r>
+        <w:rPr>
+          <w:rFonts w:asciiTheme="majorHAnsi" w:eastAsiaTheme="minorHAnsi" w:hAnsiTheme="majorHAnsi" w:cstheme="minorBidi"/>
+          <w:lang w:eastAsia="en-US"/>
+        </w:rPr>
+        <w:t>Design</w:t>
+      </w:r>
+      <w:r>
+        <w:rPr>
+          <w:rFonts w:asciiTheme="majorHAnsi" w:eastAsiaTheme="minorHAnsi" w:hAnsiTheme="majorHAnsi" w:cstheme="minorBidi"/>
+          <w:lang w:eastAsia="en-US"/>
+        </w:rPr>
+        <w:t xml:space="preserve"> discussions</w:t>
+      </w:r>
+      <w:r>
+        <w:rPr>
+          <w:rFonts w:asciiTheme="majorHAnsi" w:eastAsiaTheme="minorHAnsi" w:hAnsiTheme="majorHAnsi" w:cstheme="minorBidi"/>
+          <w:lang w:eastAsia="en-US"/>
+        </w:rPr>
+        <w:t xml:space="preserve"> in progress</w:t>
+      </w:r>
+      <w:r>
+        <w:rPr>
+          <w:rFonts w:asciiTheme="majorHAnsi" w:eastAsiaTheme="minorHAnsi" w:hAnsiTheme="majorHAnsi" w:cstheme="minorBidi"/>
+          <w:lang w:eastAsia="en-US"/>
+        </w:rPr>
+        <w:t>:</w:t>
       </w:r>
     </w:p>
     <w:p>
@@ -1512,49 +1581,49 @@
           <w:rFonts w:asciiTheme="majorHAnsi" w:eastAsiaTheme="minorHAnsi" w:hAnsiTheme="majorHAnsi" w:cstheme="minorBidi"/>
           <w:lang w:eastAsia="en-US"/>
         </w:rPr>
-        <w:t>Testing</w:t>
-      </w:r>
-      <w:r>
-        <w:rPr>
-          <w:rFonts w:asciiTheme="majorHAnsi" w:eastAsiaTheme="minorHAnsi" w:hAnsiTheme="majorHAnsi" w:cstheme="minorBidi"/>
-          <w:lang w:eastAsia="en-US"/>
-        </w:rPr>
-        <w:t>: ARRAY-2126</w:t>
-      </w:r>
-      <w:r>
-        <w:rPr>
-          <w:rFonts w:asciiTheme="majorHAnsi" w:eastAsiaTheme="minorHAnsi" w:hAnsiTheme="majorHAnsi" w:cstheme="minorBidi"/>
-          <w:lang w:eastAsia="en-US"/>
-        </w:rPr>
-        <w:t xml:space="preserve"> is complete</w:t>
-      </w:r>
-      <w:r>
-        <w:rPr>
-          <w:rFonts w:asciiTheme="majorHAnsi" w:eastAsiaTheme="minorHAnsi" w:hAnsiTheme="majorHAnsi" w:cstheme="minorBidi"/>
-          <w:lang w:eastAsia="en-US"/>
-        </w:rPr>
-        <w:t xml:space="preserve">, </w:t>
-      </w:r>
-      <w:r>
-        <w:rPr>
-          <w:rFonts w:asciiTheme="majorHAnsi" w:eastAsiaTheme="minorHAnsi" w:hAnsiTheme="majorHAnsi" w:cstheme="minorBidi"/>
-          <w:lang w:eastAsia="en-US"/>
-        </w:rPr>
-        <w:t>ARRAY-</w:t>
-      </w:r>
-      <w:r>
-        <w:rPr>
-          <w:rFonts w:asciiTheme="majorHAnsi" w:eastAsiaTheme="minorHAnsi" w:hAnsiTheme="majorHAnsi" w:cstheme="minorBidi"/>
-          <w:lang w:eastAsia="en-US"/>
-        </w:rPr>
-        <w:t>2127</w:t>
-      </w:r>
-      <w:r>
-        <w:rPr>
-          <w:rFonts w:asciiTheme="majorHAnsi" w:eastAsiaTheme="minorHAnsi" w:hAnsiTheme="majorHAnsi" w:cstheme="minorBidi"/>
-          <w:lang w:eastAsia="en-US"/>
-        </w:rPr>
-        <w:t xml:space="preserve"> is in progress</w:t>
+        <w:t>Remote file locations</w:t>
+      </w:r>
+      <w:r>
+        <w:rPr>
+          <w:rFonts w:asciiTheme="majorHAnsi" w:eastAsiaTheme="minorHAnsi" w:hAnsiTheme="majorHAnsi" w:cstheme="minorBidi"/>
+          <w:lang w:eastAsia="en-US"/>
+        </w:rPr>
+        <w:t xml:space="preserve">: </w:t>
+      </w:r>
+      <w:r>
+        <w:rPr>
+          <w:rFonts w:asciiTheme="majorHAnsi" w:eastAsiaTheme="minorHAnsi" w:hAnsiTheme="majorHAnsi" w:cstheme="minorBidi"/>
+          <w:lang w:eastAsia="en-US"/>
+        </w:rPr>
+        <w:t xml:space="preserve">determine </w:t>
+      </w:r>
+      <w:r>
+        <w:rPr>
+          <w:rFonts w:asciiTheme="majorHAnsi" w:eastAsiaTheme="minorHAnsi" w:hAnsiTheme="majorHAnsi" w:cstheme="minorBidi"/>
+          <w:lang w:eastAsia="en-US"/>
+        </w:rPr>
+        <w:t xml:space="preserve">security complications and LOE before </w:t>
+      </w:r>
+      <w:r>
+        <w:rPr>
+          <w:rFonts w:asciiTheme="majorHAnsi" w:eastAsiaTheme="minorHAnsi" w:hAnsiTheme="majorHAnsi" w:cstheme="minorBidi"/>
+          <w:lang w:eastAsia="en-US"/>
+        </w:rPr>
+        <w:t>decid</w:t>
+      </w:r>
+      <w:r>
+        <w:rPr>
+          <w:rFonts w:asciiTheme="majorHAnsi" w:eastAsiaTheme="minorHAnsi" w:hAnsiTheme="majorHAnsi" w:cstheme="minorBidi"/>
+          <w:lang w:eastAsia="en-US"/>
+        </w:rPr>
+        <w:t>ing whether to pursue</w:t>
+      </w:r>
+      <w:r>
+        <w:rPr>
+          <w:rFonts w:asciiTheme="majorHAnsi" w:eastAsiaTheme="minorHAnsi" w:hAnsiTheme="majorHAnsi" w:cstheme="minorBidi"/>
+          <w:lang w:eastAsia="en-US"/>
+        </w:rPr>
+        <w:t xml:space="preserve"> (ARRAY-2156)</w:t>
       </w:r>
       <w:r>
         <w:rPr>
@@ -1562,61 +1631,6 @@
           <w:lang w:eastAsia="en-US"/>
         </w:rPr>
         <w:t>.</w:t>
-      </w:r>
-      <w:r>
-        <w:rPr>
-          <w:rFonts w:asciiTheme="majorHAnsi" w:eastAsiaTheme="minorHAnsi" w:hAnsiTheme="majorHAnsi" w:cstheme="minorBidi"/>
-          <w:lang w:eastAsia="en-US"/>
-        </w:rPr>
-        <w:t xml:space="preserve"> Investigating Java heap space issue.</w:t>
-      </w:r>
-    </w:p>
-    <w:p>
-      <w:pPr>
-        <w:pStyle w:val="ListParagraph"/>
-        <w:numPr>
-          <w:ilvl w:val="1"/>
-          <w:numId w:val="4"/>
-        </w:numPr>
-        <w:rPr>
-          <w:rFonts w:asciiTheme="majorHAnsi" w:eastAsiaTheme="minorHAnsi" w:hAnsiTheme="majorHAnsi" w:cstheme="minorBidi"/>
-          <w:lang w:eastAsia="en-US"/>
-        </w:rPr>
-      </w:pPr>
-      <w:r>
-        <w:rPr>
-          <w:rFonts w:asciiTheme="majorHAnsi" w:eastAsiaTheme="minorHAnsi" w:hAnsiTheme="majorHAnsi" w:cstheme="minorBidi"/>
-          <w:lang w:eastAsia="en-US"/>
-        </w:rPr>
-        <w:t xml:space="preserve"> </w:t>
-      </w:r>
-      <w:r>
-        <w:rPr>
-          <w:rFonts w:asciiTheme="majorHAnsi" w:eastAsiaTheme="minorHAnsi" w:hAnsiTheme="majorHAnsi" w:cstheme="minorBidi"/>
-          <w:lang w:eastAsia="en-US"/>
-        </w:rPr>
-        <w:t>Design</w:t>
-      </w:r>
-      <w:r>
-        <w:rPr>
-          <w:rFonts w:asciiTheme="majorHAnsi" w:eastAsiaTheme="minorHAnsi" w:hAnsiTheme="majorHAnsi" w:cstheme="minorBidi"/>
-          <w:lang w:eastAsia="en-US"/>
-        </w:rPr>
-        <w:t xml:space="preserve"> discussions</w:t>
-      </w:r>
-      <w:r>
-        <w:rPr>
-          <w:rFonts w:asciiTheme="majorHAnsi" w:eastAsiaTheme="minorHAnsi" w:hAnsiTheme="majorHAnsi" w:cstheme="minorBidi"/>
-          <w:lang w:eastAsia="en-US"/>
-        </w:rPr>
-        <w:t xml:space="preserve"> in progress</w:t>
-      </w:r>
-      <w:r>
-        <w:rPr>
-          <w:rFonts w:asciiTheme="majorHAnsi" w:eastAsiaTheme="minorHAnsi" w:hAnsiTheme="majorHAnsi" w:cstheme="minorBidi"/>
-          <w:lang w:eastAsia="en-US"/>
-        </w:rPr>
-        <w:t>:</w:t>
       </w:r>
     </w:p>
     <w:p>
@@ -1636,75 +1650,6 @@
           <w:rFonts w:asciiTheme="majorHAnsi" w:eastAsiaTheme="minorHAnsi" w:hAnsiTheme="majorHAnsi" w:cstheme="minorBidi"/>
           <w:lang w:eastAsia="en-US"/>
         </w:rPr>
-        <w:t>Remote file locations</w:t>
-      </w:r>
-      <w:r>
-        <w:rPr>
-          <w:rFonts w:asciiTheme="majorHAnsi" w:eastAsiaTheme="minorHAnsi" w:hAnsiTheme="majorHAnsi" w:cstheme="minorBidi"/>
-          <w:lang w:eastAsia="en-US"/>
-        </w:rPr>
-        <w:t xml:space="preserve">: </w:t>
-      </w:r>
-      <w:r>
-        <w:rPr>
-          <w:rFonts w:asciiTheme="majorHAnsi" w:eastAsiaTheme="minorHAnsi" w:hAnsiTheme="majorHAnsi" w:cstheme="minorBidi"/>
-          <w:lang w:eastAsia="en-US"/>
-        </w:rPr>
-        <w:t xml:space="preserve">determine </w:t>
-      </w:r>
-      <w:r>
-        <w:rPr>
-          <w:rFonts w:asciiTheme="majorHAnsi" w:eastAsiaTheme="minorHAnsi" w:hAnsiTheme="majorHAnsi" w:cstheme="minorBidi"/>
-          <w:lang w:eastAsia="en-US"/>
-        </w:rPr>
-        <w:t xml:space="preserve">security complications and LOE before </w:t>
-      </w:r>
-      <w:r>
-        <w:rPr>
-          <w:rFonts w:asciiTheme="majorHAnsi" w:eastAsiaTheme="minorHAnsi" w:hAnsiTheme="majorHAnsi" w:cstheme="minorBidi"/>
-          <w:lang w:eastAsia="en-US"/>
-        </w:rPr>
-        <w:t>decid</w:t>
-      </w:r>
-      <w:r>
-        <w:rPr>
-          <w:rFonts w:asciiTheme="majorHAnsi" w:eastAsiaTheme="minorHAnsi" w:hAnsiTheme="majorHAnsi" w:cstheme="minorBidi"/>
-          <w:lang w:eastAsia="en-US"/>
-        </w:rPr>
-        <w:t>ing whether to pursue</w:t>
-      </w:r>
-      <w:r>
-        <w:rPr>
-          <w:rFonts w:asciiTheme="majorHAnsi" w:eastAsiaTheme="minorHAnsi" w:hAnsiTheme="majorHAnsi" w:cstheme="minorBidi"/>
-          <w:lang w:eastAsia="en-US"/>
-        </w:rPr>
-        <w:t xml:space="preserve"> (ARRAY-2156)</w:t>
-      </w:r>
-      <w:r>
-        <w:rPr>
-          <w:rFonts w:asciiTheme="majorHAnsi" w:eastAsiaTheme="minorHAnsi" w:hAnsiTheme="majorHAnsi" w:cstheme="minorBidi"/>
-          <w:lang w:eastAsia="en-US"/>
-        </w:rPr>
-        <w:t>.</w:t>
-      </w:r>
-    </w:p>
-    <w:p>
-      <w:pPr>
-        <w:pStyle w:val="ListParagraph"/>
-        <w:numPr>
-          <w:ilvl w:val="2"/>
-          <w:numId w:val="4"/>
-        </w:numPr>
-        <w:rPr>
-          <w:rFonts w:asciiTheme="majorHAnsi" w:eastAsiaTheme="minorHAnsi" w:hAnsiTheme="majorHAnsi" w:cstheme="minorBidi"/>
-          <w:lang w:eastAsia="en-US"/>
-        </w:rPr>
-      </w:pPr>
-      <w:r>
-        <w:rPr>
-          <w:rFonts w:asciiTheme="majorHAnsi" w:eastAsiaTheme="minorHAnsi" w:hAnsiTheme="majorHAnsi" w:cstheme="minorBidi"/>
-          <w:lang w:eastAsia="en-US"/>
-        </w:rPr>
         <w:t>Breaking large import into smaller import transactions</w:t>
       </w:r>
       <w:r>
@@ -1712,7 +1657,14 @@
           <w:rFonts w:asciiTheme="majorHAnsi" w:eastAsiaTheme="minorHAnsi" w:hAnsiTheme="majorHAnsi" w:cstheme="minorBidi"/>
           <w:lang w:eastAsia="en-US"/>
         </w:rPr>
-        <w:t xml:space="preserve"> (ARRAY-2146, 1403)</w:t>
+        <w:t xml:space="preserve"> (ARRAY-2146</w:t>
+      </w:r>
+      <w:r>
+        <w:rPr>
+          <w:rFonts w:asciiTheme="majorHAnsi" w:eastAsiaTheme="minorHAnsi" w:hAnsiTheme="majorHAnsi" w:cstheme="minorBidi"/>
+          <w:lang w:eastAsia="en-US"/>
+        </w:rPr>
+        <w:t>)</w:t>
       </w:r>
       <w:r>
         <w:rPr>
@@ -3028,6 +2980,13 @@
                 <w:lang w:eastAsia="en-US"/>
               </w:rPr>
               <w:t>Dev tier reviewed</w:t>
+            </w:r>
+            <w:r>
+              <w:rPr>
+                <w:rFonts w:asciiTheme="majorHAnsi" w:eastAsiaTheme="minorHAnsi" w:hAnsiTheme="majorHAnsi" w:cstheme="minorBidi"/>
+                <w:lang w:eastAsia="en-US"/>
+              </w:rPr>
+              <w:t>, will move to Stage and Production next</w:t>
             </w:r>
             <w:r>
               <w:rPr>

</xml_diff>